<commit_message>
Everything I have, design and game manuel and sound is inside
</commit_message>
<xml_diff>
--- a/source/Space invaders manuel.docx
+++ b/source/Space invaders manuel.docx
@@ -361,57 +361,55 @@
         <w:tab/>
         <w:t xml:space="preserve">Finally, turn on the game and look at the screen, </w:t>
       </w:r>
-      <w:proofErr w:type="gramStart"/>
-      <w:r>
-        <w:rPr>
-          <w:rFonts w:ascii="Times New Roman" w:hAnsi="Times New Roman" w:cs="Times New Roman"/>
-        </w:rPr>
-        <w:t>The</w:t>
-      </w:r>
-      <w:proofErr w:type="gramEnd"/>
-      <w:r>
-        <w:rPr>
-          <w:rFonts w:ascii="Times New Roman" w:hAnsi="Times New Roman" w:cs="Times New Roman"/>
-        </w:rPr>
-        <w:t xml:space="preserve"> video monitor is properly adjusted and there should be no need for adjustments.</w:t>
-      </w:r>
-    </w:p>
-    <w:p>
-      <w:pPr>
-        <w:rPr>
-          <w:rFonts w:ascii="Times New Roman" w:hAnsi="Times New Roman" w:cs="Times New Roman"/>
-        </w:rPr>
-      </w:pPr>
-    </w:p>
-    <w:p>
-      <w:pPr>
-        <w:rPr>
-          <w:rFonts w:ascii="Times New Roman" w:hAnsi="Times New Roman" w:cs="Times New Roman"/>
-        </w:rPr>
-      </w:pPr>
-    </w:p>
-    <w:p>
-      <w:pPr>
-        <w:rPr>
-          <w:rFonts w:ascii="Times New Roman" w:hAnsi="Times New Roman" w:cs="Times New Roman"/>
-        </w:rPr>
-      </w:pPr>
-    </w:p>
-    <w:p>
-      <w:pPr>
-        <w:rPr>
-          <w:rFonts w:ascii="Times New Roman" w:hAnsi="Times New Roman" w:cs="Times New Roman"/>
-        </w:rPr>
-      </w:pPr>
-    </w:p>
-    <w:p>
-      <w:pPr>
-        <w:rPr>
-          <w:rFonts w:ascii="Times New Roman" w:hAnsi="Times New Roman" w:cs="Times New Roman"/>
-        </w:rPr>
-      </w:pPr>
       <w:bookmarkStart w:id="0" w:name="_GoBack"/>
       <w:bookmarkEnd w:id="0"/>
+      <w:r>
+        <w:rPr>
+          <w:rFonts w:ascii="Times New Roman" w:hAnsi="Times New Roman" w:cs="Times New Roman"/>
+        </w:rPr>
+        <w:t>the</w:t>
+      </w:r>
+      <w:r>
+        <w:rPr>
+          <w:rFonts w:ascii="Times New Roman" w:hAnsi="Times New Roman" w:cs="Times New Roman"/>
+        </w:rPr>
+        <w:t xml:space="preserve"> video monitor is properly adjusted and there should be no need for adjustments.</w:t>
+      </w:r>
+    </w:p>
+    <w:p>
+      <w:pPr>
+        <w:rPr>
+          <w:rFonts w:ascii="Times New Roman" w:hAnsi="Times New Roman" w:cs="Times New Roman"/>
+        </w:rPr>
+      </w:pPr>
+    </w:p>
+    <w:p>
+      <w:pPr>
+        <w:rPr>
+          <w:rFonts w:ascii="Times New Roman" w:hAnsi="Times New Roman" w:cs="Times New Roman"/>
+        </w:rPr>
+      </w:pPr>
+    </w:p>
+    <w:p>
+      <w:pPr>
+        <w:rPr>
+          <w:rFonts w:ascii="Times New Roman" w:hAnsi="Times New Roman" w:cs="Times New Roman"/>
+        </w:rPr>
+      </w:pPr>
+    </w:p>
+    <w:p>
+      <w:pPr>
+        <w:rPr>
+          <w:rFonts w:ascii="Times New Roman" w:hAnsi="Times New Roman" w:cs="Times New Roman"/>
+        </w:rPr>
+      </w:pPr>
+    </w:p>
+    <w:p>
+      <w:pPr>
+        <w:rPr>
+          <w:rFonts w:ascii="Times New Roman" w:hAnsi="Times New Roman" w:cs="Times New Roman"/>
+        </w:rPr>
+      </w:pPr>
     </w:p>
     <w:p>
       <w:pPr>
@@ -787,6 +785,62 @@
           <w:bCs/>
         </w:rPr>
       </w:pPr>
+    </w:p>
+    <w:p>
+      <w:pPr>
+        <w:pStyle w:val="ListParagraph"/>
+        <w:numPr>
+          <w:ilvl w:val="0"/>
+          <w:numId w:val="4"/>
+        </w:numPr>
+        <w:rPr>
+          <w:rFonts w:ascii="Times New Roman" w:hAnsi="Times New Roman" w:cs="Times New Roman"/>
+          <w:b/>
+          <w:bCs/>
+        </w:rPr>
+      </w:pPr>
+      <w:r>
+        <w:rPr>
+          <w:rFonts w:ascii="Times New Roman" w:hAnsi="Times New Roman" w:cs="Times New Roman"/>
+          <w:b/>
+          <w:bCs/>
+        </w:rPr>
+        <w:t>CONTROLS</w:t>
+      </w:r>
+    </w:p>
+    <w:p>
+      <w:pPr>
+        <w:pStyle w:val="ListParagraph"/>
+        <w:ind w:left="360"/>
+        <w:rPr>
+          <w:rFonts w:ascii="Times New Roman" w:hAnsi="Times New Roman" w:cs="Times New Roman"/>
+        </w:rPr>
+      </w:pPr>
+      <w:r>
+        <w:rPr>
+          <w:rFonts w:ascii="Times New Roman" w:hAnsi="Times New Roman" w:cs="Times New Roman"/>
+        </w:rPr>
+        <w:t>Left and right arrow to move the player,</w:t>
+      </w:r>
+    </w:p>
+    <w:p>
+      <w:pPr>
+        <w:rPr>
+          <w:rFonts w:ascii="Times New Roman" w:hAnsi="Times New Roman" w:cs="Times New Roman"/>
+        </w:rPr>
+      </w:pPr>
+      <w:r>
+        <w:rPr>
+          <w:rFonts w:ascii="Times New Roman" w:hAnsi="Times New Roman" w:cs="Times New Roman"/>
+        </w:rPr>
+        <w:t>up arrow to fire, down arrow for special</w:t>
+      </w:r>
+      <w:r>
+        <w:rPr>
+          <w:rFonts w:ascii="Times New Roman" w:hAnsi="Times New Roman" w:cs="Times New Roman"/>
+        </w:rPr>
+        <w:t>, and space to pause or unpause.</w:t>
+      </w:r>
     </w:p>
     <w:sectPr>
       <w:headerReference w:type="default" r:id="rId7"/>

</xml_diff>